<commit_message>
update Readme with references
</commit_message>
<xml_diff>
--- a/ocelot/src/svole/Readme.docx
+++ b/ocelot/src/svole/Readme.docx
@@ -4,22 +4,52 @@
   <w:body>
     <w:p>
       <w:pPr>
+        <w:rPr/>
+      </w:pPr>
+      <w:r>
+        <w:rPr>
+          <w:rtl w:val="0"/>
+        </w:rPr>
+        <w:t xml:space="preserve">This module implements the base sVole protocol, Single-point sVole, and the sVole extension protocol presented in Figure 5, Figure 7, and Figure 8 of the write-up </w:t>
+      </w:r>
+      <w:hyperlink r:id="rId6">
+        <w:r>
+          <w:rPr>
+            <w:color w:val="1155cc"/>
+            <w:u w:val="single"/>
+            <w:rtl w:val="0"/>
+          </w:rPr>
+          <w:t xml:space="preserve">https://eprint.iacr.org/2020/925</w:t>
+        </w:r>
+      </w:hyperlink>
+      <w:r>
+        <w:rPr>
+          <w:rtl w:val="0"/>
+        </w:rPr>
+        <w:t xml:space="preserve"> respectively. Although I have added the optimizations suggested in the paper, the current state of the implementation, in particular, the extend the functionality of the sVole extension protocol doesn’t meet the required performance presented in Table 3. However, the setup phase of the protocol does.</w:t>
+      </w:r>
+    </w:p>
+    <w:p>
+      <w:pPr>
+        <w:rPr/>
+      </w:pPr>
+      <w:r>
+        <w:rPr>
+          <w:rtl w:val="0"/>
+        </w:rPr>
+      </w:r>
+    </w:p>
+    <w:p>
+      <w:pPr>
+        <w:rPr/>
+      </w:pPr>
+      <w:r>
         <w:rPr>
           <w:b w:val="1"/>
-        </w:rPr>
-      </w:pPr>
-      <w:r>
-        <w:rPr>
-          <w:b w:val="1"/>
           <w:rtl w:val="0"/>
         </w:rPr>
         <w:t xml:space="preserve">Probable next steps:</w:t>
       </w:r>
-    </w:p>
-    <w:p>
-      <w:pPr>
-        <w:rPr/>
-      </w:pPr>
       <w:r>
         <w:rPr>
           <w:rtl w:val="0"/>
@@ -504,7 +534,7 @@
                     <pic:cNvPicPr preferRelativeResize="0"/>
                   </pic:nvPicPr>
                   <pic:blipFill>
-                    <a:blip r:embed="rId6"/>
+                    <a:blip r:embed="rId7"/>
                     <a:srcRect b="0" l="0" r="0" t="0"/>
                     <a:stretch>
                       <a:fillRect/>

</xml_diff>